<commit_message>
final version sent to Ari
</commit_message>
<xml_diff>
--- a/ResearchPlan_HIP_NM_RP_2017_v1.docx
+++ b/ResearchPlan_HIP_NM_RP_2017_v1.docx
@@ -34,16 +34,8 @@
         <w:rPr>
           <w:rFonts w:ascii="Times New Roman" w:hAnsi="Times New Roman"/>
         </w:rPr>
-        <w:t xml:space="preserve"> Jan </w:t>
-      </w:r>
-      <w:proofErr w:type="spellStart"/>
-      <w:r>
-        <w:rPr>
-          <w:rFonts w:ascii="Times New Roman" w:hAnsi="Times New Roman"/>
-        </w:rPr>
-        <w:t>Rak</w:t>
-      </w:r>
-      <w:proofErr w:type="spellEnd"/>
+        <w:t xml:space="preserve"> Jan Rak</w:t>
+      </w:r>
     </w:p>
     <w:p>
       <w:pPr>
@@ -753,15 +745,7 @@
         <w:rPr>
           <w:rFonts w:ascii="Times New Roman" w:hAnsi="Times New Roman"/>
         </w:rPr>
-        <w:t xml:space="preserve"> run before th</w:t>
-      </w:r>
-      <w:bookmarkStart w:id="3" w:name="_GoBack"/>
-      <w:bookmarkEnd w:id="3"/>
-      <w:r>
-        <w:rPr>
-          <w:rFonts w:ascii="Times New Roman" w:hAnsi="Times New Roman"/>
-        </w:rPr>
-        <w:t>e LS2 in November 2018.</w:t>
+        <w:t xml:space="preserve"> run before the LS2 in November 2018.</w:t>
       </w:r>
     </w:p>
     <w:p>
@@ -1020,14 +1004,14 @@
           <w:numId w:val="2"/>
         </w:numPr>
       </w:pPr>
-      <w:bookmarkStart w:id="4" w:name="_Toc370718622"/>
+      <w:bookmarkStart w:id="3" w:name="_Toc370718622"/>
       <w:r>
         <w:rPr>
           <w:rFonts w:eastAsia="Arial Unicode MS" w:cs="Arial Unicode MS"/>
         </w:rPr>
         <w:t>Data analysis</w:t>
       </w:r>
-      <w:bookmarkEnd w:id="4"/>
+      <w:bookmarkEnd w:id="3"/>
     </w:p>
     <w:p>
       <w:pPr>
@@ -1254,7 +1238,19 @@
         <w:rPr>
           <w:rFonts w:ascii="Times New Roman" w:hAnsi="Times New Roman"/>
         </w:rPr>
-        <w:t xml:space="preserve"> of the Quark Gluon Plasma (QGP). The results </w:t>
+        <w:t xml:space="preserve"> of the Quark Gluon Plasma (QGP). The</w:t>
+      </w:r>
+      <w:r>
+        <w:rPr>
+          <w:rFonts w:ascii="Times New Roman" w:hAnsi="Times New Roman"/>
+        </w:rPr>
+        <w:t>se</w:t>
+      </w:r>
+      <w:r>
+        <w:rPr>
+          <w:rFonts w:ascii="Times New Roman" w:hAnsi="Times New Roman"/>
+        </w:rPr>
+        <w:t xml:space="preserve"> results </w:t>
       </w:r>
       <w:r>
         <w:rPr>
@@ -1278,7 +1274,13 @@
         <w:rPr>
           <w:rFonts w:ascii="Times New Roman" w:hAnsi="Times New Roman"/>
         </w:rPr>
-        <w:t>and Initial stages 2017</w:t>
+        <w:t>and Initial S</w:t>
+      </w:r>
+      <w:r>
+        <w:rPr>
+          <w:rFonts w:ascii="Times New Roman" w:hAnsi="Times New Roman"/>
+        </w:rPr>
+        <w:t>tages 2017</w:t>
       </w:r>
       <w:r>
         <w:rPr>
@@ -1362,7 +1364,7 @@
         <w:rPr>
           <w:rFonts w:ascii="Times New Roman" w:hAnsi="Times New Roman"/>
         </w:rPr>
-        <w:t>finalized</w:t>
+        <w:t>prepared</w:t>
       </w:r>
       <w:r>
         <w:rPr>
@@ -1790,7 +1792,21 @@
           <w:rFonts w:ascii="Times New Roman" w:hAnsi="Times New Roman" w:cs="Times New Roman"/>
           <w:color w:val="auto"/>
         </w:rPr>
-        <w:t xml:space="preserve"> The results were presented in </w:t>
+        <w:t xml:space="preserve"> The</w:t>
+      </w:r>
+      <w:r>
+        <w:rPr>
+          <w:rFonts w:ascii="Times New Roman" w:hAnsi="Times New Roman" w:cs="Times New Roman"/>
+          <w:color w:val="auto"/>
+        </w:rPr>
+        <w:t>se</w:t>
+      </w:r>
+      <w:r>
+        <w:rPr>
+          <w:rFonts w:ascii="Times New Roman" w:hAnsi="Times New Roman" w:cs="Times New Roman"/>
+          <w:color w:val="auto"/>
+        </w:rPr>
+        <w:t xml:space="preserve"> results were presented in </w:t>
       </w:r>
       <w:r>
         <w:rPr>
@@ -2244,7 +2260,7 @@
           <w:numId w:val="2"/>
         </w:numPr>
       </w:pPr>
-      <w:bookmarkStart w:id="5" w:name="_Toc370718623"/>
+      <w:bookmarkStart w:id="4" w:name="_Toc370718623"/>
       <w:r>
         <w:rPr>
           <w:rFonts w:eastAsia="Arial Unicode MS" w:cs="Arial Unicode MS"/>
@@ -2263,7 +2279,7 @@
         </w:rPr>
         <w:t>2</w:t>
       </w:r>
-      <w:bookmarkEnd w:id="5"/>
+      <w:bookmarkEnd w:id="4"/>
     </w:p>
     <w:p>
       <w:pPr>
@@ -2510,7 +2526,7 @@
           <w:rFonts w:eastAsia="Arial Unicode MS" w:cs="Arial Unicode MS"/>
         </w:rPr>
       </w:pPr>
-      <w:bookmarkStart w:id="6" w:name="_Toc370718624"/>
+      <w:bookmarkStart w:id="5" w:name="_Toc370718624"/>
       <w:r>
         <w:rPr>
           <w:rFonts w:eastAsia="Arial Unicode MS" w:cs="Arial Unicode MS"/>
@@ -2518,7 +2534,7 @@
         <w:lastRenderedPageBreak/>
         <w:t>ALICE TPC upgrade</w:t>
       </w:r>
-      <w:bookmarkEnd w:id="6"/>
+      <w:bookmarkEnd w:id="5"/>
     </w:p>
     <w:p/>
     <w:p>
@@ -2647,7 +2663,7 @@
         <w:widowControl w:val="0"/>
         <w:spacing w:after="240"/>
         <w:rPr>
-          <w:rFonts w:ascii="Times" w:eastAsia="Times" w:hAnsi="Times" w:cs="Times"/>
+          <w:rFonts w:ascii="Times" w:hAnsi="Times"/>
         </w:rPr>
       </w:pPr>
       <w:r>
@@ -2693,13 +2709,85 @@
         <w:rPr>
           <w:rFonts w:ascii="Times" w:hAnsi="Times"/>
         </w:rPr>
-        <w:t xml:space="preserve"> clean room of class 1000) and expertise in the GEM technology area. The ALICE/Finland team will participate, in collaboration with the GEM expert team of the HIP detector laboratory, in the triple-GEM ROC R&amp;D (first phase) and in the GEM production and quality assurance tests. In the later stage we are also committed to participate in the ROC assembly and commissioning. A part of the ALICE TPC upgrade project includes a strong synergy and connection with the FAIR Super </w:t>
+        <w:t xml:space="preserve"> clean room of class 1000) and expertise in the GEM technology area. The ALICE/Finland team </w:t>
+      </w:r>
+      <w:r>
+        <w:rPr>
+          <w:rFonts w:ascii="Times" w:hAnsi="Times"/>
+        </w:rPr>
+        <w:t>is participating</w:t>
+      </w:r>
+      <w:r>
+        <w:rPr>
+          <w:rFonts w:ascii="Times" w:hAnsi="Times"/>
+        </w:rPr>
+        <w:t xml:space="preserve">, in collaboration with the GEM expert team of the HIP detector laboratory, in the triple-GEM ROC R&amp;D (first phase) and in the GEM production and quality assurance tests. </w:t>
+      </w:r>
+      <w:r>
+        <w:rPr>
+          <w:rFonts w:ascii="Times" w:hAnsi="Times"/>
+        </w:rPr>
+        <w:t xml:space="preserve">The mass production and QA test phase will end in the summer 2018. Our goal is that our students J. </w:t>
       </w:r>
       <w:proofErr w:type="spellStart"/>
       <w:r>
         <w:rPr>
           <w:rFonts w:ascii="Times" w:hAnsi="Times"/>
         </w:rPr>
+        <w:t>Parkkila</w:t>
+      </w:r>
+      <w:proofErr w:type="spellEnd"/>
+      <w:r>
+        <w:rPr>
+          <w:rFonts w:ascii="Times" w:hAnsi="Times"/>
+        </w:rPr>
+        <w:t xml:space="preserve">, T. </w:t>
+      </w:r>
+      <w:proofErr w:type="spellStart"/>
+      <w:r>
+        <w:rPr>
+          <w:rFonts w:ascii="Times" w:hAnsi="Times"/>
+        </w:rPr>
+        <w:t>Snellman</w:t>
+      </w:r>
+      <w:proofErr w:type="spellEnd"/>
+      <w:r>
+        <w:rPr>
+          <w:rFonts w:ascii="Times" w:hAnsi="Times"/>
+        </w:rPr>
+        <w:t xml:space="preserve"> and O. </w:t>
+      </w:r>
+      <w:proofErr w:type="spellStart"/>
+      <w:r>
+        <w:rPr>
+          <w:rFonts w:ascii="Times" w:hAnsi="Times"/>
+        </w:rPr>
+        <w:t>Saarimaki</w:t>
+      </w:r>
+      <w:proofErr w:type="spellEnd"/>
+      <w:r>
+        <w:rPr>
+          <w:rFonts w:ascii="Times" w:hAnsi="Times"/>
+        </w:rPr>
+        <w:t xml:space="preserve"> will participate in the ROC commissioning</w:t>
+      </w:r>
+      <w:r>
+        <w:rPr>
+          <w:rFonts w:ascii="Times" w:hAnsi="Times"/>
+        </w:rPr>
+        <w:t xml:space="preserve"> during LS2 at CERN. </w:t>
+      </w:r>
+      <w:r>
+        <w:rPr>
+          <w:rFonts w:ascii="Times" w:hAnsi="Times"/>
+        </w:rPr>
+        <w:t xml:space="preserve">A part of the ALICE TPC upgrade project includes a strong synergy and connection with the FAIR Super </w:t>
+      </w:r>
+      <w:proofErr w:type="spellStart"/>
+      <w:r>
+        <w:rPr>
+          <w:rFonts w:ascii="Times" w:hAnsi="Times"/>
+        </w:rPr>
         <w:t>FRagment</w:t>
       </w:r>
       <w:proofErr w:type="spellEnd"/>
@@ -2707,153 +2795,21 @@
         <w:rPr>
           <w:rFonts w:ascii="Times" w:hAnsi="Times"/>
         </w:rPr>
-        <w:t xml:space="preserve"> Separator beam-tracker project carried out in collaboration with the Center of Excellence on Nuclear and Accelerator based Physics at the University of Jyväskylä.</w:t>
-      </w:r>
-    </w:p>
-    <w:p>
-      <w:pPr>
-        <w:rPr>
-          <w:rFonts w:ascii="Times" w:eastAsia="Times" w:hAnsi="Times" w:cs="Times"/>
-        </w:rPr>
-      </w:pPr>
+        <w:t xml:space="preserve"> Separator beam-tracker project carried out in collaboration with the Center of Excellence on Nuclear and Accelerator based Physics at the University of </w:t>
+      </w:r>
+      <w:proofErr w:type="spellStart"/>
       <w:r>
         <w:rPr>
           <w:rFonts w:ascii="Times" w:hAnsi="Times"/>
         </w:rPr>
-        <w:t xml:space="preserve">At the end of 2013 we hired a postdoc Erik </w:t>
-      </w:r>
-      <w:proofErr w:type="spellStart"/>
+        <w:t>Jyväskylä</w:t>
+      </w:r>
+      <w:proofErr w:type="spellEnd"/>
       <w:r>
         <w:rPr>
           <w:rFonts w:ascii="Times" w:hAnsi="Times"/>
         </w:rPr>
-        <w:t>Brücken</w:t>
-      </w:r>
-      <w:proofErr w:type="spellEnd"/>
-      <w:r>
-        <w:rPr>
-          <w:rFonts w:ascii="Times" w:hAnsi="Times"/>
-        </w:rPr>
-        <w:t xml:space="preserve"> to coordinate the TPC upgrade activities in HIP detector laboratory and PhD student </w:t>
-      </w:r>
-      <w:proofErr w:type="spellStart"/>
-      <w:r>
-        <w:rPr>
-          <w:rFonts w:ascii="Times" w:hAnsi="Times"/>
-        </w:rPr>
-        <w:t>Timo</w:t>
-      </w:r>
-      <w:proofErr w:type="spellEnd"/>
-      <w:r>
-        <w:rPr>
-          <w:rFonts w:ascii="Times" w:hAnsi="Times"/>
-        </w:rPr>
-        <w:t xml:space="preserve"> </w:t>
-      </w:r>
-      <w:proofErr w:type="spellStart"/>
-      <w:r>
-        <w:rPr>
-          <w:rFonts w:ascii="Times" w:hAnsi="Times"/>
-        </w:rPr>
-        <w:t>Hildén</w:t>
-      </w:r>
-      <w:proofErr w:type="spellEnd"/>
-      <w:r>
-        <w:rPr>
-          <w:rFonts w:ascii="Times" w:hAnsi="Times"/>
-        </w:rPr>
-        <w:t xml:space="preserve"> as a GEM expert. The R&amp;D activities at CERN and GSI are still ongoing but we expect that in the second half of 2015 the mass production of 100 m</w:t>
-      </w:r>
-      <w:r>
-        <w:rPr>
-          <w:rFonts w:ascii="Times" w:hAnsi="Times"/>
-          <w:vertAlign w:val="superscript"/>
-        </w:rPr>
-        <w:t>2</w:t>
-      </w:r>
-      <w:r>
-        <w:rPr>
-          <w:rFonts w:ascii="Times" w:hAnsi="Times"/>
-        </w:rPr>
-        <w:t xml:space="preserve"> GEM foils and the optical scan in HIP clean room should start.</w:t>
-      </w:r>
-    </w:p>
-    <w:p/>
-    <w:p>
-      <w:pPr>
-        <w:pStyle w:val="Heading2"/>
-        <w:numPr>
-          <w:ilvl w:val="1"/>
-          <w:numId w:val="2"/>
-        </w:numPr>
-      </w:pPr>
-      <w:bookmarkStart w:id="7" w:name="_Toc370718625"/>
-      <w:r>
-        <w:rPr>
-          <w:rFonts w:eastAsia="Arial Unicode MS" w:cs="Arial Unicode MS"/>
-        </w:rPr>
-        <w:t>Forward Interaction Trigger – FIT</w:t>
-      </w:r>
-      <w:bookmarkEnd w:id="7"/>
-      <w:r>
-        <w:rPr>
-          <w:rFonts w:eastAsia="Arial Unicode MS" w:cs="Arial Unicode MS"/>
-        </w:rPr>
-        <w:t xml:space="preserve"> </w:t>
-      </w:r>
-    </w:p>
-    <w:p>
-      <w:pPr>
-        <w:rPr>
-          <w:rFonts w:ascii="Times New Roman" w:hAnsi="Times New Roman"/>
-        </w:rPr>
-      </w:pPr>
-    </w:p>
-    <w:p>
-      <w:pPr>
-        <w:rPr>
-          <w:rFonts w:ascii="Times New Roman" w:hAnsi="Times New Roman"/>
-        </w:rPr>
-      </w:pPr>
-      <w:proofErr w:type="spellStart"/>
-      <w:r>
-        <w:rPr>
-          <w:rFonts w:ascii="Times New Roman" w:hAnsi="Times New Roman"/>
-        </w:rPr>
-        <w:t>Wladyslaw</w:t>
-      </w:r>
-      <w:proofErr w:type="spellEnd"/>
-      <w:r>
-        <w:rPr>
-          <w:rFonts w:ascii="Times New Roman" w:hAnsi="Times New Roman"/>
-        </w:rPr>
-        <w:t xml:space="preserve"> </w:t>
-      </w:r>
-      <w:proofErr w:type="spellStart"/>
-      <w:r>
-        <w:rPr>
-          <w:rFonts w:ascii="Times New Roman" w:hAnsi="Times New Roman"/>
-        </w:rPr>
-        <w:t>Trzaska</w:t>
-      </w:r>
-      <w:proofErr w:type="spellEnd"/>
-      <w:r>
-        <w:rPr>
-          <w:rFonts w:ascii="Times New Roman" w:hAnsi="Times New Roman"/>
-        </w:rPr>
-        <w:t xml:space="preserve"> from JYFL has been the project leader in designing, building and maintaining of the T0, another important Finnish contribution. He is also currently a project leader in the new Forward Interaction Trigger (FIT) detector development that will be implemented to ALICE during the second long shut</w:t>
-      </w:r>
-      <w:r>
-        <w:rPr>
-          <w:rFonts w:ascii="Times New Roman" w:hAnsi="Times New Roman"/>
-        </w:rPr>
-        <w:t xml:space="preserve">down starting at the end of Run </w:t>
-      </w:r>
-      <w:r>
-        <w:rPr>
-          <w:rFonts w:ascii="Times New Roman" w:hAnsi="Times New Roman"/>
-        </w:rPr>
-        <w:t>2 in December 2018.</w:t>
+        <w:t>.</w:t>
       </w:r>
     </w:p>
     <w:p>
@@ -2864,33 +2820,109 @@
           <w:numId w:val="2"/>
         </w:numPr>
       </w:pPr>
-      <w:bookmarkStart w:id="8" w:name="_Toc370718626"/>
+      <w:bookmarkStart w:id="6" w:name="_Toc370718625"/>
       <w:r>
         <w:rPr>
           <w:rFonts w:eastAsia="Arial Unicode MS" w:cs="Arial Unicode MS"/>
         </w:rPr>
-        <w:t>Personnel</w:t>
-      </w:r>
-      <w:bookmarkEnd w:id="8"/>
+        <w:t>Forward Interaction Trigger – FIT</w:t>
+      </w:r>
+      <w:bookmarkEnd w:id="6"/>
+      <w:r>
+        <w:rPr>
+          <w:rFonts w:eastAsia="Arial Unicode MS" w:cs="Arial Unicode MS"/>
+        </w:rPr>
+        <w:t xml:space="preserve"> </w:t>
+      </w:r>
     </w:p>
     <w:p>
       <w:pPr>
         <w:rPr>
-          <w:rFonts w:ascii="Times New Roman" w:eastAsia="Times New Roman" w:hAnsi="Times New Roman" w:cs="Times New Roman"/>
+          <w:rFonts w:ascii="Times New Roman" w:hAnsi="Times New Roman"/>
         </w:rPr>
       </w:pPr>
     </w:p>
     <w:p>
       <w:pPr>
         <w:rPr>
+          <w:rFonts w:ascii="Times New Roman" w:hAnsi="Times New Roman"/>
+        </w:rPr>
+      </w:pPr>
+      <w:proofErr w:type="spellStart"/>
+      <w:r>
+        <w:rPr>
+          <w:rFonts w:ascii="Times New Roman" w:hAnsi="Times New Roman"/>
+        </w:rPr>
+        <w:t>Wladyslaw</w:t>
+      </w:r>
+      <w:proofErr w:type="spellEnd"/>
+      <w:r>
+        <w:rPr>
+          <w:rFonts w:ascii="Times New Roman" w:hAnsi="Times New Roman"/>
+        </w:rPr>
+        <w:t xml:space="preserve"> </w:t>
+      </w:r>
+      <w:proofErr w:type="spellStart"/>
+      <w:r>
+        <w:rPr>
+          <w:rFonts w:ascii="Times New Roman" w:hAnsi="Times New Roman"/>
+        </w:rPr>
+        <w:t>Trzaska</w:t>
+      </w:r>
+      <w:proofErr w:type="spellEnd"/>
+      <w:r>
+        <w:rPr>
+          <w:rFonts w:ascii="Times New Roman" w:hAnsi="Times New Roman"/>
+        </w:rPr>
+        <w:t xml:space="preserve"> from JYFL has been the project leader in designing, building and maintaining of the T0, another important Finnish contribution. He is also currently a project leader in the new Forward Interaction Trigger (FIT) detector development that will be implemented to ALICE during the second long shut</w:t>
+      </w:r>
+      <w:r>
+        <w:rPr>
+          <w:rFonts w:ascii="Times New Roman" w:hAnsi="Times New Roman"/>
+        </w:rPr>
+        <w:t xml:space="preserve">down starting at the end of Run </w:t>
+      </w:r>
+      <w:r>
+        <w:rPr>
+          <w:rFonts w:ascii="Times New Roman" w:hAnsi="Times New Roman"/>
+        </w:rPr>
+        <w:t>2 in December 2018.</w:t>
+      </w:r>
+    </w:p>
+    <w:p>
+      <w:pPr>
+        <w:pStyle w:val="Heading2"/>
+        <w:numPr>
+          <w:ilvl w:val="1"/>
+          <w:numId w:val="2"/>
+        </w:numPr>
+      </w:pPr>
+      <w:bookmarkStart w:id="7" w:name="_Toc370718626"/>
+      <w:r>
+        <w:rPr>
+          <w:rFonts w:eastAsia="Arial Unicode MS" w:cs="Arial Unicode MS"/>
+        </w:rPr>
+        <w:t>Personnel</w:t>
+      </w:r>
+      <w:bookmarkEnd w:id="7"/>
+    </w:p>
+    <w:p>
+      <w:pPr>
+        <w:rPr>
           <w:rFonts w:ascii="Times New Roman" w:eastAsia="Times New Roman" w:hAnsi="Times New Roman" w:cs="Times New Roman"/>
         </w:rPr>
       </w:pPr>
-      <w:r>
-        <w:rPr>
-          <w:rFonts w:ascii="Times New Roman" w:hAnsi="Times New Roman"/>
-        </w:rPr>
-        <w:lastRenderedPageBreak/>
+    </w:p>
+    <w:p>
+      <w:pPr>
+        <w:rPr>
+          <w:rFonts w:ascii="Times New Roman" w:eastAsia="Times New Roman" w:hAnsi="Times New Roman" w:cs="Times New Roman"/>
+        </w:rPr>
+      </w:pPr>
+      <w:r>
+        <w:rPr>
+          <w:rFonts w:ascii="Times New Roman" w:hAnsi="Times New Roman"/>
+        </w:rPr>
         <w:t>The personnel situation is summarized in the following table:</w:t>
       </w:r>
     </w:p>
@@ -3184,7 +3216,6 @@
                 <w:szCs w:val="22"/>
               </w:rPr>
             </w:pPr>
-            <w:proofErr w:type="spellStart"/>
             <w:r>
               <w:rPr>
                 <w:rFonts w:ascii="Calibri" w:eastAsia="Calibri" w:hAnsi="Calibri" w:cs="Calibri"/>
@@ -3193,7 +3224,6 @@
               </w:rPr>
               <w:t>Rak</w:t>
             </w:r>
-            <w:proofErr w:type="spellEnd"/>
           </w:p>
         </w:tc>
         <w:tc>
@@ -4147,26 +4177,14 @@
                 <w:szCs w:val="22"/>
               </w:rPr>
             </w:pPr>
-            <w:proofErr w:type="gramStart"/>
             <w:r>
               <w:rPr>
                 <w:rFonts w:ascii="Calibri" w:eastAsia="Calibri" w:hAnsi="Calibri" w:cs="Calibri"/>
-                <w:color w:val="FF0000"/>
-                <w:sz w:val="22"/>
-                <w:szCs w:val="22"/>
-              </w:rPr>
-              <w:t xml:space="preserve">HIP </w:t>
+                <w:sz w:val="22"/>
+                <w:szCs w:val="22"/>
+              </w:rPr>
+              <w:t>HIP</w:t>
             </w:r>
-            <w:r>
-              <w:rPr>
-                <w:rFonts w:ascii="Calibri" w:eastAsia="Calibri" w:hAnsi="Calibri" w:cs="Calibri"/>
-                <w:color w:val="FF0000"/>
-                <w:sz w:val="22"/>
-                <w:szCs w:val="22"/>
-              </w:rPr>
-              <w:t>?</w:t>
-            </w:r>
-            <w:proofErr w:type="gramEnd"/>
           </w:p>
         </w:tc>
       </w:tr>
@@ -4371,26 +4389,16 @@
                 <w:szCs w:val="22"/>
               </w:rPr>
             </w:pPr>
-            <w:proofErr w:type="gramStart"/>
             <w:r>
               <w:rPr>
                 <w:rFonts w:ascii="Calibri" w:eastAsia="Calibri" w:hAnsi="Calibri" w:cs="Calibri"/>
-                <w:color w:val="FF0000"/>
-                <w:sz w:val="22"/>
-                <w:szCs w:val="22"/>
-              </w:rPr>
-              <w:t xml:space="preserve">HIP </w:t>
+                <w:sz w:val="22"/>
+                <w:szCs w:val="22"/>
+              </w:rPr>
+              <w:t>HIP</w:t>
             </w:r>
-            <w:r>
-              <w:rPr>
-                <w:rFonts w:ascii="Calibri" w:eastAsia="Calibri" w:hAnsi="Calibri" w:cs="Calibri"/>
-                <w:color w:val="FF0000"/>
-                <w:sz w:val="22"/>
-                <w:szCs w:val="22"/>
-              </w:rPr>
-              <w:t>?</w:t>
-            </w:r>
-            <w:proofErr w:type="gramEnd"/>
+            <w:bookmarkStart w:id="8" w:name="_GoBack"/>
+            <w:bookmarkEnd w:id="8"/>
           </w:p>
         </w:tc>
       </w:tr>
@@ -4425,6 +4433,7 @@
                 <w:sz w:val="22"/>
                 <w:szCs w:val="22"/>
               </w:rPr>
+              <w:lastRenderedPageBreak/>
               <w:t>7</w:t>
             </w:r>
           </w:p>
@@ -6264,7 +6273,7 @@
   <w:num w:numId="7">
     <w:abstractNumId w:val="3"/>
     <w:lvlOverride w:ilvl="0">
-      <w:lvl w:ilvl="0" w:tplc="777EB2E8">
+      <w:lvl w:ilvl="0" w:tplc="71BE15DC">
         <w:start w:val="1"/>
         <w:numFmt w:val="decimal"/>
         <w:lvlText w:val="%1."/>
@@ -6294,7 +6303,7 @@
       </w:lvl>
     </w:lvlOverride>
     <w:lvlOverride w:ilvl="1">
-      <w:lvl w:ilvl="1" w:tplc="18B07928">
+      <w:lvl w:ilvl="1" w:tplc="DC0A0E1E">
         <w:start w:val="1"/>
         <w:numFmt w:val="lowerLetter"/>
         <w:lvlText w:val="%2."/>
@@ -6321,7 +6330,7 @@
       </w:lvl>
     </w:lvlOverride>
     <w:lvlOverride w:ilvl="2">
-      <w:lvl w:ilvl="2" w:tplc="6CCE7DB4">
+      <w:lvl w:ilvl="2" w:tplc="FE20AFB2">
         <w:start w:val="1"/>
         <w:numFmt w:val="lowerRoman"/>
         <w:lvlText w:val="%3."/>
@@ -6348,7 +6357,7 @@
       </w:lvl>
     </w:lvlOverride>
     <w:lvlOverride w:ilvl="3">
-      <w:lvl w:ilvl="3" w:tplc="01D46E5E">
+      <w:lvl w:ilvl="3" w:tplc="B7C82CC2">
         <w:start w:val="1"/>
         <w:numFmt w:val="decimal"/>
         <w:lvlText w:val="%4."/>
@@ -6375,7 +6384,7 @@
       </w:lvl>
     </w:lvlOverride>
     <w:lvlOverride w:ilvl="4">
-      <w:lvl w:ilvl="4" w:tplc="99E42FFA">
+      <w:lvl w:ilvl="4" w:tplc="91B676F2">
         <w:start w:val="1"/>
         <w:numFmt w:val="lowerLetter"/>
         <w:lvlText w:val="%5."/>
@@ -6402,7 +6411,7 @@
       </w:lvl>
     </w:lvlOverride>
     <w:lvlOverride w:ilvl="5">
-      <w:lvl w:ilvl="5" w:tplc="E7261C92">
+      <w:lvl w:ilvl="5" w:tplc="9A2E8568">
         <w:start w:val="1"/>
         <w:numFmt w:val="lowerRoman"/>
         <w:lvlText w:val="%6."/>
@@ -6429,7 +6438,7 @@
       </w:lvl>
     </w:lvlOverride>
     <w:lvlOverride w:ilvl="6">
-      <w:lvl w:ilvl="6" w:tplc="5508910C">
+      <w:lvl w:ilvl="6" w:tplc="656E9452">
         <w:start w:val="1"/>
         <w:numFmt w:val="decimal"/>
         <w:lvlText w:val="%7."/>
@@ -6456,7 +6465,7 @@
       </w:lvl>
     </w:lvlOverride>
     <w:lvlOverride w:ilvl="7">
-      <w:lvl w:ilvl="7" w:tplc="216C7196">
+      <w:lvl w:ilvl="7" w:tplc="9D0C5E72">
         <w:start w:val="1"/>
         <w:numFmt w:val="lowerLetter"/>
         <w:lvlText w:val="%8."/>
@@ -6483,7 +6492,7 @@
       </w:lvl>
     </w:lvlOverride>
     <w:lvlOverride w:ilvl="8">
-      <w:lvl w:ilvl="8" w:tplc="04A4509C">
+      <w:lvl w:ilvl="8" w:tplc="A64090AA">
         <w:start w:val="1"/>
         <w:numFmt w:val="lowerRoman"/>
         <w:lvlText w:val="%9."/>
@@ -8379,7 +8388,7 @@
 </file>
 
 <file path=customXml/itemProps1.xml><?xml version="1.0" encoding="utf-8"?>
-<ds:datastoreItem xmlns:ds="http://schemas.openxmlformats.org/officeDocument/2006/customXml" ds:itemID="{0180CEAF-66E9-1643-82B3-679AB7CD2504}">
+<ds:datastoreItem xmlns:ds="http://schemas.openxmlformats.org/officeDocument/2006/customXml" ds:itemID="{B7BD0ADD-7A2F-484F-B917-16CD0D9E73C8}">
   <ds:schemaRefs>
     <ds:schemaRef ds:uri="http://schemas.openxmlformats.org/officeDocument/2006/bibliography"/>
   </ds:schemaRefs>

</xml_diff>